<commit_message>
Made changes to our vision document
</commit_message>
<xml_diff>
--- a/Artifacts/Vision document.docx
+++ b/Artifacts/Vision document.docx
@@ -22,56 +22,268 @@
           <w:lang w:val="en-US"/>
         </w:rPr>
       </w:pPr>
-      <w:r>
-        <w:rPr>
-          <w:lang w:val="en-US"/>
-        </w:rPr>
-        <w:t xml:space="preserve">Our vision with this project </w:t>
-      </w:r>
-      <w:r>
-        <w:rPr>
-          <w:lang w:val="en-US"/>
-        </w:rPr>
-        <w:t>is</w:t>
-      </w:r>
-      <w:r>
-        <w:rPr>
-          <w:lang w:val="en-US"/>
-        </w:rPr>
-        <w:t xml:space="preserve"> to</w:t>
-      </w:r>
-      <w:r>
-        <w:rPr>
-          <w:lang w:val="en-US"/>
-        </w:rPr>
-        <w:t xml:space="preserve"> create our program using </w:t>
-      </w:r>
-      <w:r>
-        <w:rPr>
-          <w:lang w:val="en-US"/>
-        </w:rPr>
-        <w:t xml:space="preserve">Scrum, with help from the web tool </w:t>
-      </w:r>
-      <w:hyperlink r:id="rId5" w:history="1">
-        <w:r>
-          <w:rPr>
-            <w:rStyle w:val="Hyperlink"/>
-            <w:lang w:val="en-US"/>
-          </w:rPr>
-          <w:t>www.scrumdo.com</w:t>
-        </w:r>
-      </w:hyperlink>
-      <w:r>
-        <w:rPr>
-          <w:lang w:val="en-US"/>
-        </w:rPr>
-        <w:t xml:space="preserve">. </w:t>
+    </w:p>
+    <w:p>
+      <w:pPr>
+        <w:rPr>
+          <w:lang w:val="en-US"/>
+        </w:rPr>
+      </w:pPr>
+      <w:r>
+        <w:rPr>
+          <w:lang w:val="en-US"/>
+        </w:rPr>
+        <w:t>We want our front-e</w:t>
+      </w:r>
+      <w:r>
+        <w:rPr>
+          <w:lang w:val="en-US"/>
+        </w:rPr>
+        <w:t>nd for our clients to include an Explorer-like system, with some directories in which the clients’ documents are supposed to be, clicking on the document would then open it in a different window and there would be options to save and delete the document, along with other trivial document editing services.</w:t>
+      </w:r>
+      <w:r>
+        <w:rPr>
+          <w:lang w:val="en-US"/>
+        </w:rPr>
+        <w:t xml:space="preserve"> We want to be able to let several users use the same document at the same time without problems.</w:t>
+      </w:r>
+    </w:p>
+    <w:p>
+      <w:pPr>
+        <w:rPr>
+          <w:lang w:val="en-US"/>
+        </w:rPr>
+      </w:pPr>
+      <w:r>
+        <w:rPr>
+          <w:lang w:val="en-US"/>
+        </w:rPr>
+        <w:t>We wish for our proof of concept to be simple rather than overly complicated packed with features, but instead an intuitive working prototype, d</w:t>
+      </w:r>
+      <w:r>
+        <w:rPr>
+          <w:lang w:val="en-US"/>
+        </w:rPr>
+        <w:t>emonstrating the basic features, t</w:t>
+      </w:r>
+      <w:r>
+        <w:rPr>
+          <w:lang w:val="en-US"/>
+        </w:rPr>
+        <w:t xml:space="preserve">hough </w:t>
+      </w:r>
+      <w:r>
+        <w:rPr>
+          <w:lang w:val="en-US"/>
+        </w:rPr>
+        <w:t xml:space="preserve">as </w:t>
+      </w:r>
+      <w:r>
+        <w:rPr>
+          <w:lang w:val="en-US"/>
+        </w:rPr>
+        <w:t xml:space="preserve">we </w:t>
+      </w:r>
+      <w:r>
+        <w:rPr>
+          <w:lang w:val="en-US"/>
+        </w:rPr>
+        <w:t>progress we might want to add additional features.</w:t>
+      </w:r>
+    </w:p>
+    <w:p>
+      <w:pPr>
+        <w:pStyle w:val="Overskrift1"/>
+        <w:rPr>
+          <w:lang w:val="en-US"/>
+        </w:rPr>
+      </w:pPr>
+      <w:r>
+        <w:rPr>
+          <w:lang w:val="en-US"/>
+        </w:rPr>
+        <w:t>Use cases</w:t>
+      </w:r>
+    </w:p>
+    <w:p>
+      <w:pPr>
+        <w:pStyle w:val="Undertitel"/>
+        <w:rPr>
+          <w:lang w:val="en-US"/>
+        </w:rPr>
+      </w:pPr>
+      <w:r>
+        <w:rPr>
+          <w:lang w:val="en-US"/>
+        </w:rPr>
+        <w:t>Create new document</w:t>
+      </w:r>
+    </w:p>
+    <w:p>
+      <w:pPr>
+        <w:rPr>
+          <w:lang w:val="en-US"/>
+        </w:rPr>
+      </w:pPr>
+      <w:proofErr w:type="spellStart"/>
+      <w:r>
+        <w:rPr>
+          <w:lang w:val="en-US"/>
+        </w:rPr>
+        <w:t>Bla</w:t>
+      </w:r>
+      <w:proofErr w:type="spellEnd"/>
+      <w:r>
+        <w:rPr>
+          <w:lang w:val="en-US"/>
+        </w:rPr>
+        <w:t xml:space="preserve"> </w:t>
+      </w:r>
+      <w:proofErr w:type="spellStart"/>
+      <w:r>
+        <w:rPr>
+          <w:lang w:val="en-US"/>
+        </w:rPr>
+        <w:t>bla</w:t>
+      </w:r>
+      <w:proofErr w:type="spellEnd"/>
+      <w:r>
+        <w:rPr>
+          <w:lang w:val="en-US"/>
+        </w:rPr>
+        <w:t xml:space="preserve"> </w:t>
+      </w:r>
+      <w:proofErr w:type="spellStart"/>
+      <w:r>
+        <w:rPr>
+          <w:lang w:val="en-US"/>
+        </w:rPr>
+        <w:t>bla</w:t>
+      </w:r>
+      <w:proofErr w:type="spellEnd"/>
+      <w:r>
+        <w:rPr>
+          <w:lang w:val="en-US"/>
+        </w:rPr>
+        <w:t xml:space="preserve"> </w:t>
+      </w:r>
+      <w:r>
+        <w:rPr>
+          <w:lang w:val="en-US"/>
+        </w:rPr>
+        <w:t>&lt;short text describing the use case goes here&gt;</w:t>
       </w:r>
       <w:bookmarkStart w:id="0" w:name="_GoBack"/>
       <w:bookmarkEnd w:id="0"/>
     </w:p>
     <w:p>
       <w:pPr>
+        <w:pStyle w:val="Undertitel"/>
+        <w:rPr>
+          <w:lang w:val="en-US"/>
+        </w:rPr>
+      </w:pPr>
+      <w:r>
+        <w:rPr>
+          <w:lang w:val="en-US"/>
+        </w:rPr>
+        <w:t>C</w:t>
+      </w:r>
+      <w:r>
+        <w:rPr>
+          <w:lang w:val="en-US"/>
+        </w:rPr>
+        <w:t>hange the name of a document</w:t>
+      </w:r>
+    </w:p>
+    <w:p>
+      <w:pPr>
+        <w:rPr>
+          <w:lang w:val="en-US"/>
+        </w:rPr>
+      </w:pPr>
+      <w:r>
+        <w:rPr>
+          <w:lang w:val="en-US"/>
+        </w:rPr>
+        <w:t xml:space="preserve">Equally </w:t>
+      </w:r>
+      <w:proofErr w:type="spellStart"/>
+      <w:r>
+        <w:rPr>
+          <w:lang w:val="en-US"/>
+        </w:rPr>
+        <w:t>bla</w:t>
+      </w:r>
+      <w:proofErr w:type="spellEnd"/>
+      <w:r>
+        <w:rPr>
+          <w:lang w:val="en-US"/>
+        </w:rPr>
+        <w:t xml:space="preserve"> </w:t>
+      </w:r>
+    </w:p>
+    <w:p>
+      <w:pPr>
+        <w:pStyle w:val="Undertitel"/>
+        <w:rPr>
+          <w:lang w:val="en-US"/>
+        </w:rPr>
+      </w:pPr>
+      <w:r>
+        <w:rPr>
+          <w:lang w:val="en-US"/>
+        </w:rPr>
+        <w:t>D</w:t>
+      </w:r>
+      <w:r>
+        <w:rPr>
+          <w:lang w:val="en-US"/>
+        </w:rPr>
+        <w:t>elete a document</w:t>
+      </w:r>
+    </w:p>
+    <w:p>
+      <w:pPr>
+        <w:pStyle w:val="Undertitel"/>
+        <w:rPr>
+          <w:lang w:val="en-US"/>
+        </w:rPr>
+      </w:pPr>
+      <w:r>
+        <w:rPr>
+          <w:lang w:val="en-US"/>
+        </w:rPr>
+        <w:t>S</w:t>
+      </w:r>
+      <w:r>
+        <w:rPr>
+          <w:lang w:val="en-US"/>
+        </w:rPr>
+        <w:t xml:space="preserve">ave </w:t>
+      </w:r>
+      <w:r>
+        <w:rPr>
+          <w:lang w:val="en-US"/>
+        </w:rPr>
+        <w:t>a</w:t>
+      </w:r>
+      <w:r>
+        <w:rPr>
+          <w:lang w:val="en-US"/>
+        </w:rPr>
+        <w:t xml:space="preserve"> document </w:t>
+      </w:r>
+    </w:p>
+    <w:p>
+      <w:pPr>
+        <w:rPr>
+          <w:lang w:val="en-US"/>
+        </w:rPr>
+      </w:pPr>
+    </w:p>
+    <w:p>
+      <w:pPr>
         <w:pStyle w:val="Overskrift1"/>
         <w:rPr>
           <w:lang w:val="en-US"/>
@@ -81,8 +293,69 @@
         <w:rPr>
           <w:lang w:val="en-US"/>
         </w:rPr>
-        <w:t>Use cases</w:t>
-      </w:r>
+        <w:t>Initial project Glossary</w:t>
+      </w:r>
+    </w:p>
+    <w:p>
+      <w:pPr>
+        <w:pStyle w:val="Undertitel"/>
+        <w:rPr>
+          <w:lang w:val="en-US"/>
+        </w:rPr>
+      </w:pPr>
+      <w:r>
+        <w:rPr>
+          <w:lang w:val="en-US"/>
+        </w:rPr>
+        <w:t>Document</w:t>
+      </w:r>
+    </w:p>
+    <w:p>
+      <w:pPr>
+        <w:rPr>
+          <w:lang w:val="en-US"/>
+        </w:rPr>
+      </w:pPr>
+      <w:r>
+        <w:rPr>
+          <w:lang w:val="en-US"/>
+        </w:rPr>
+        <w:t>The text document the user can insert images and text into.</w:t>
+      </w:r>
+    </w:p>
+    <w:p>
+      <w:pPr>
+        <w:pStyle w:val="Undertitel"/>
+        <w:rPr>
+          <w:lang w:val="en-US"/>
+        </w:rPr>
+      </w:pPr>
+      <w:r>
+        <w:rPr>
+          <w:lang w:val="en-US"/>
+        </w:rPr>
+        <w:t>Explorer system</w:t>
+      </w:r>
+    </w:p>
+    <w:p>
+      <w:pPr>
+        <w:rPr>
+          <w:lang w:val="en-US"/>
+        </w:rPr>
+      </w:pPr>
+      <w:r>
+        <w:rPr>
+          <w:lang w:val="en-US"/>
+        </w:rPr>
+        <w:t>Like the explorer from windows where you can browse through directories and files.</w:t>
+      </w:r>
+    </w:p>
+    <w:p>
+      <w:pPr>
+        <w:rPr>
+          <w:lang w:val="en-US"/>
+        </w:rPr>
+      </w:pPr>
     </w:p>
     <w:p>
       <w:pPr>
@@ -95,20 +368,7 @@
         <w:rPr>
           <w:lang w:val="en-US"/>
         </w:rPr>
-        <w:t>Initial project Glossary</w:t>
-      </w:r>
-    </w:p>
-    <w:p>
-      <w:pPr>
-        <w:pStyle w:val="Overskrift1"/>
-        <w:rPr>
-          <w:lang w:val="en-US"/>
-        </w:rPr>
-      </w:pPr>
-      <w:r>
-        <w:rPr>
-          <w:lang w:val="en-US"/>
-        </w:rPr>
+        <w:lastRenderedPageBreak/>
         <w:t>Iteration plan</w:t>
       </w:r>
     </w:p>
@@ -411,6 +671,45 @@
       <w:u w:val="single"/>
     </w:rPr>
   </w:style>
+  <w:style w:type="paragraph" w:styleId="Undertitel">
+    <w:name w:val="Subtitle"/>
+    <w:basedOn w:val="Normal"/>
+    <w:next w:val="Normal"/>
+    <w:link w:val="UndertitelTegn"/>
+    <w:uiPriority w:val="11"/>
+    <w:qFormat/>
+    <w:rsid w:val="00A8005E"/>
+    <w:pPr>
+      <w:numPr>
+        <w:ilvl w:val="1"/>
+      </w:numPr>
+    </w:pPr>
+    <w:rPr>
+      <w:rFonts w:asciiTheme="majorHAnsi" w:eastAsiaTheme="majorEastAsia" w:hAnsiTheme="majorHAnsi" w:cstheme="majorBidi"/>
+      <w:i/>
+      <w:iCs/>
+      <w:color w:val="4F81BD" w:themeColor="accent1"/>
+      <w:spacing w:val="15"/>
+      <w:sz w:val="24"/>
+      <w:szCs w:val="24"/>
+    </w:rPr>
+  </w:style>
+  <w:style w:type="character" w:customStyle="1" w:styleId="UndertitelTegn">
+    <w:name w:val="Undertitel Tegn"/>
+    <w:basedOn w:val="Standardskrifttypeiafsnit"/>
+    <w:link w:val="Undertitel"/>
+    <w:uiPriority w:val="11"/>
+    <w:rsid w:val="00A8005E"/>
+    <w:rPr>
+      <w:rFonts w:asciiTheme="majorHAnsi" w:eastAsiaTheme="majorEastAsia" w:hAnsiTheme="majorHAnsi" w:cstheme="majorBidi"/>
+      <w:i/>
+      <w:iCs/>
+      <w:color w:val="4F81BD" w:themeColor="accent1"/>
+      <w:spacing w:val="15"/>
+      <w:sz w:val="24"/>
+      <w:szCs w:val="24"/>
+    </w:rPr>
+  </w:style>
 </w:styles>
 </file>
 
@@ -648,6 +947,45 @@
     <w:rPr>
       <w:color w:val="0000FF" w:themeColor="hyperlink"/>
       <w:u w:val="single"/>
+    </w:rPr>
+  </w:style>
+  <w:style w:type="paragraph" w:styleId="Undertitel">
+    <w:name w:val="Subtitle"/>
+    <w:basedOn w:val="Normal"/>
+    <w:next w:val="Normal"/>
+    <w:link w:val="UndertitelTegn"/>
+    <w:uiPriority w:val="11"/>
+    <w:qFormat/>
+    <w:rsid w:val="00A8005E"/>
+    <w:pPr>
+      <w:numPr>
+        <w:ilvl w:val="1"/>
+      </w:numPr>
+    </w:pPr>
+    <w:rPr>
+      <w:rFonts w:asciiTheme="majorHAnsi" w:eastAsiaTheme="majorEastAsia" w:hAnsiTheme="majorHAnsi" w:cstheme="majorBidi"/>
+      <w:i/>
+      <w:iCs/>
+      <w:color w:val="4F81BD" w:themeColor="accent1"/>
+      <w:spacing w:val="15"/>
+      <w:sz w:val="24"/>
+      <w:szCs w:val="24"/>
+    </w:rPr>
+  </w:style>
+  <w:style w:type="character" w:customStyle="1" w:styleId="UndertitelTegn">
+    <w:name w:val="Undertitel Tegn"/>
+    <w:basedOn w:val="Standardskrifttypeiafsnit"/>
+    <w:link w:val="Undertitel"/>
+    <w:uiPriority w:val="11"/>
+    <w:rsid w:val="00A8005E"/>
+    <w:rPr>
+      <w:rFonts w:asciiTheme="majorHAnsi" w:eastAsiaTheme="majorEastAsia" w:hAnsiTheme="majorHAnsi" w:cstheme="majorBidi"/>
+      <w:i/>
+      <w:iCs/>
+      <w:color w:val="4F81BD" w:themeColor="accent1"/>
+      <w:spacing w:val="15"/>
+      <w:sz w:val="24"/>
+      <w:szCs w:val="24"/>
     </w:rPr>
   </w:style>
 </w:styles>

</xml_diff>

<commit_message>
Testing merging of changes of the same document
</commit_message>
<xml_diff>
--- a/Artifacts/Vision document.docx
+++ b/Artifacts/Vision document.docx
@@ -125,127 +125,278 @@
           <w:lang w:val="en-US"/>
         </w:rPr>
       </w:pPr>
-      <w:proofErr w:type="spellStart"/>
-      <w:r>
-        <w:rPr>
-          <w:lang w:val="en-US"/>
-        </w:rPr>
-        <w:t>Bla</w:t>
-      </w:r>
-      <w:proofErr w:type="spellEnd"/>
-      <w:r>
-        <w:rPr>
-          <w:lang w:val="en-US"/>
-        </w:rPr>
-        <w:t xml:space="preserve"> </w:t>
-      </w:r>
-      <w:proofErr w:type="spellStart"/>
-      <w:r>
-        <w:rPr>
-          <w:lang w:val="en-US"/>
-        </w:rPr>
-        <w:t>bla</w:t>
-      </w:r>
-      <w:proofErr w:type="spellEnd"/>
-      <w:r>
-        <w:rPr>
-          <w:lang w:val="en-US"/>
-        </w:rPr>
-        <w:t xml:space="preserve"> </w:t>
-      </w:r>
-      <w:proofErr w:type="spellStart"/>
-      <w:r>
-        <w:rPr>
-          <w:lang w:val="en-US"/>
-        </w:rPr>
-        <w:t>bla</w:t>
-      </w:r>
-      <w:proofErr w:type="spellEnd"/>
-      <w:r>
-        <w:rPr>
-          <w:lang w:val="en-US"/>
-        </w:rPr>
-        <w:t xml:space="preserve"> </w:t>
-      </w:r>
-      <w:r>
-        <w:rPr>
-          <w:lang w:val="en-US"/>
-        </w:rPr>
-        <w:t>&lt;short text describing the use case goes here&gt;</w:t>
+      <w:r>
+        <w:rPr>
+          <w:lang w:val="en-US"/>
+        </w:rPr>
+        <w:t>Bla bla bla &lt;short text describing the use case goes here&gt;</w:t>
+      </w:r>
+    </w:p>
+    <w:p>
+      <w:pPr>
+        <w:pStyle w:val="Undertitel"/>
+        <w:rPr>
+          <w:lang w:val="en-US"/>
+        </w:rPr>
+      </w:pPr>
+      <w:r>
+        <w:rPr>
+          <w:lang w:val="en-US"/>
+        </w:rPr>
+        <w:t>C</w:t>
+      </w:r>
+      <w:r>
+        <w:rPr>
+          <w:lang w:val="en-US"/>
+        </w:rPr>
+        <w:t>hange the name of a document</w:t>
+      </w:r>
+    </w:p>
+    <w:p>
+      <w:pPr>
+        <w:rPr>
+          <w:lang w:val="en-US"/>
+        </w:rPr>
+      </w:pPr>
+      <w:r>
+        <w:rPr>
+          <w:lang w:val="en-US"/>
+        </w:rPr>
+        <w:t xml:space="preserve">Equally bla </w:t>
+      </w:r>
+    </w:p>
+    <w:p>
+      <w:pPr>
+        <w:pStyle w:val="Undertitel"/>
+        <w:rPr>
+          <w:lang w:val="en-US"/>
+        </w:rPr>
+      </w:pPr>
+      <w:r>
+        <w:rPr>
+          <w:lang w:val="en-US"/>
+        </w:rPr>
+        <w:t>D</w:t>
+      </w:r>
+      <w:r>
+        <w:rPr>
+          <w:lang w:val="en-US"/>
+        </w:rPr>
+        <w:t>elete a document</w:t>
+      </w:r>
+    </w:p>
+    <w:p>
+      <w:pPr>
+        <w:pStyle w:val="Undertitel"/>
+        <w:rPr>
+          <w:lang w:val="en-US"/>
+        </w:rPr>
+      </w:pPr>
+      <w:r>
+        <w:rPr>
+          <w:lang w:val="en-US"/>
+        </w:rPr>
+        <w:t>S</w:t>
+      </w:r>
+      <w:r>
+        <w:rPr>
+          <w:lang w:val="en-US"/>
+        </w:rPr>
+        <w:t xml:space="preserve">ave </w:t>
+      </w:r>
+      <w:r>
+        <w:rPr>
+          <w:lang w:val="en-US"/>
+        </w:rPr>
+        <w:t>a</w:t>
+      </w:r>
+      <w:r>
+        <w:rPr>
+          <w:lang w:val="en-US"/>
+        </w:rPr>
+        <w:t xml:space="preserve"> document </w:t>
+      </w:r>
+    </w:p>
+    <w:p>
+      <w:pPr>
+        <w:rPr>
+          <w:lang w:val="en-US"/>
+        </w:rPr>
+      </w:pPr>
+    </w:p>
+    <w:p>
+      <w:pPr>
+        <w:pStyle w:val="Overskrift1"/>
+        <w:rPr>
+          <w:lang w:val="en-US"/>
+        </w:rPr>
+      </w:pPr>
+      <w:r>
+        <w:rPr>
+          <w:lang w:val="en-US"/>
+        </w:rPr>
+        <w:t>Initial project Glossary</w:t>
+      </w:r>
+    </w:p>
+    <w:p>
+      <w:pPr>
+        <w:pStyle w:val="Undertitel"/>
+        <w:rPr>
+          <w:lang w:val="en-US"/>
+        </w:rPr>
+      </w:pPr>
+      <w:r>
+        <w:rPr>
+          <w:lang w:val="en-US"/>
+        </w:rPr>
+        <w:t>Document</w:t>
+      </w:r>
+    </w:p>
+    <w:p>
+      <w:pPr>
+        <w:rPr>
+          <w:lang w:val="en-US"/>
+        </w:rPr>
+      </w:pPr>
+      <w:r>
+        <w:rPr>
+          <w:lang w:val="en-US"/>
+        </w:rPr>
+        <w:t>The text document the user can insert images and text into.</w:t>
+      </w:r>
+    </w:p>
+    <w:p>
+      <w:pPr>
+        <w:pStyle w:val="Undertitel"/>
+        <w:rPr>
+          <w:lang w:val="en-US"/>
+        </w:rPr>
+      </w:pPr>
+      <w:r>
+        <w:rPr>
+          <w:lang w:val="en-US"/>
+        </w:rPr>
+        <w:t>Explorer system</w:t>
+      </w:r>
+    </w:p>
+    <w:p>
+      <w:pPr>
+        <w:rPr>
+          <w:lang w:val="en-US"/>
+        </w:rPr>
+      </w:pPr>
+      <w:r>
+        <w:rPr>
+          <w:lang w:val="en-US"/>
+        </w:rPr>
+        <w:t>Like the explorer from windows where you can browse through directories and files.</w:t>
+      </w:r>
+    </w:p>
+    <w:p>
+      <w:pPr>
+        <w:rPr>
+          <w:lang w:val="en-US"/>
+        </w:rPr>
+      </w:pPr>
+    </w:p>
+    <w:p>
+      <w:pPr>
+        <w:pStyle w:val="Overskrift1"/>
+        <w:rPr>
+          <w:lang w:val="en-US"/>
+        </w:rPr>
+      </w:pPr>
+      <w:r>
+        <w:rPr>
+          <w:lang w:val="en-US"/>
+        </w:rPr>
+        <w:t>Iteration plan</w:t>
+      </w:r>
+    </w:p>
+    <w:p>
+      <w:pPr>
+        <w:rPr>
+          <w:lang w:val="en-US"/>
+        </w:rPr>
+      </w:pPr>
+      <w:r>
+        <w:rPr>
+          <w:lang w:val="en-US"/>
+        </w:rPr>
+        <w:t>No iteration done tomorrow, Chinese way.</w:t>
       </w:r>
       <w:bookmarkStart w:id="0" w:name="_GoBack"/>
       <w:bookmarkEnd w:id="0"/>
     </w:p>
     <w:p>
       <w:pPr>
-        <w:pStyle w:val="Undertitel"/>
-        <w:rPr>
-          <w:lang w:val="en-US"/>
-        </w:rPr>
-      </w:pPr>
-      <w:r>
-        <w:rPr>
-          <w:lang w:val="en-US"/>
-        </w:rPr>
-        <w:t>C</w:t>
-      </w:r>
-      <w:r>
-        <w:rPr>
-          <w:lang w:val="en-US"/>
-        </w:rPr>
-        <w:t>hange the name of a document</w:t>
-      </w:r>
-    </w:p>
-    <w:p>
-      <w:pPr>
-        <w:rPr>
-          <w:lang w:val="en-US"/>
-        </w:rPr>
-      </w:pPr>
-      <w:r>
-        <w:rPr>
-          <w:lang w:val="en-US"/>
-        </w:rPr>
-        <w:t xml:space="preserve">Equally </w:t>
-      </w:r>
-      <w:proofErr w:type="spellStart"/>
-      <w:r>
-        <w:rPr>
-          <w:lang w:val="en-US"/>
-        </w:rPr>
-        <w:t>bla</w:t>
-      </w:r>
-      <w:proofErr w:type="spellEnd"/>
-      <w:r>
-        <w:rPr>
-          <w:lang w:val="en-US"/>
-        </w:rPr>
-        <w:t xml:space="preserve"> </w:t>
-      </w:r>
-    </w:p>
-    <w:p>
-      <w:pPr>
-        <w:pStyle w:val="Undertitel"/>
-        <w:rPr>
-          <w:lang w:val="en-US"/>
-        </w:rPr>
-      </w:pPr>
-      <w:r>
-        <w:rPr>
-          <w:lang w:val="en-US"/>
-        </w:rPr>
-        <w:t>D</w:t>
-      </w:r>
-      <w:r>
-        <w:rPr>
-          <w:lang w:val="en-US"/>
-        </w:rPr>
-        <w:t>elete a document</w:t>
-      </w:r>
-    </w:p>
-    <w:p>
-      <w:pPr>
-        <w:pStyle w:val="Undertitel"/>
+        <w:pStyle w:val="Overskrift1"/>
+        <w:rPr>
+          <w:lang w:val="en-US"/>
+        </w:rPr>
+      </w:pPr>
+      <w:r>
+        <w:rPr>
+          <w:lang w:val="en-US"/>
+        </w:rPr>
+        <w:lastRenderedPageBreak/>
+        <w:t>Furps+</w:t>
+      </w:r>
+    </w:p>
+    <w:p>
+      <w:pPr>
+        <w:rPr>
+          <w:lang w:val="en-US"/>
+        </w:rPr>
+      </w:pPr>
+      <w:r>
+        <w:rPr>
+          <w:lang w:val="en-US"/>
+        </w:rPr>
+        <w:t>Blaa fuurps very good</w:t>
+      </w:r>
+    </w:p>
+    <w:p>
+      <w:pPr>
+        <w:rPr>
+          <w:lang w:val="en-US"/>
+        </w:rPr>
+      </w:pPr>
+      <w:r>
+        <w:rPr>
+          <w:lang w:val="en-US"/>
+        </w:rPr>
+        <w:t>More furps</w:t>
+      </w:r>
+    </w:p>
+    <w:p>
+      <w:pPr>
+        <w:rPr>
+          <w:lang w:val="en-US"/>
+        </w:rPr>
+      </w:pPr>
+      <w:r>
+        <w:rPr>
+          <w:lang w:val="en-US"/>
+        </w:rPr>
+        <w:t>R</w:t>
+      </w:r>
+    </w:p>
+    <w:p>
+      <w:pPr>
+        <w:rPr>
+          <w:lang w:val="en-US"/>
+        </w:rPr>
+      </w:pPr>
+      <w:r>
+        <w:rPr>
+          <w:lang w:val="en-US"/>
+        </w:rPr>
+        <w:t>P</w:t>
+      </w:r>
+    </w:p>
+    <w:p>
+      <w:pPr>
         <w:rPr>
           <w:lang w:val="en-US"/>
         </w:rPr>
@@ -256,143 +407,26 @@
         </w:rPr>
         <w:t>S</w:t>
       </w:r>
-      <w:r>
-        <w:rPr>
-          <w:lang w:val="en-US"/>
-        </w:rPr>
-        <w:t xml:space="preserve">ave </w:t>
-      </w:r>
-      <w:r>
-        <w:rPr>
-          <w:lang w:val="en-US"/>
-        </w:rPr>
-        <w:t>a</w:t>
-      </w:r>
-      <w:r>
-        <w:rPr>
-          <w:lang w:val="en-US"/>
-        </w:rPr>
-        <w:t xml:space="preserve"> document </w:t>
-      </w:r>
-    </w:p>
-    <w:p>
-      <w:pPr>
-        <w:rPr>
-          <w:lang w:val="en-US"/>
-        </w:rPr>
-      </w:pPr>
-    </w:p>
-    <w:p>
-      <w:pPr>
-        <w:pStyle w:val="Overskrift1"/>
-        <w:rPr>
-          <w:lang w:val="en-US"/>
-        </w:rPr>
-      </w:pPr>
-      <w:r>
-        <w:rPr>
-          <w:lang w:val="en-US"/>
-        </w:rPr>
-        <w:t>Initial project Glossary</w:t>
-      </w:r>
-    </w:p>
-    <w:p>
-      <w:pPr>
-        <w:pStyle w:val="Undertitel"/>
-        <w:rPr>
-          <w:lang w:val="en-US"/>
-        </w:rPr>
-      </w:pPr>
-      <w:r>
-        <w:rPr>
-          <w:lang w:val="en-US"/>
-        </w:rPr>
-        <w:t>Document</w:t>
-      </w:r>
-    </w:p>
-    <w:p>
-      <w:pPr>
-        <w:rPr>
-          <w:lang w:val="en-US"/>
-        </w:rPr>
-      </w:pPr>
-      <w:r>
-        <w:rPr>
-          <w:lang w:val="en-US"/>
-        </w:rPr>
-        <w:t>The text document the user can insert images and text into.</w:t>
-      </w:r>
-    </w:p>
-    <w:p>
-      <w:pPr>
-        <w:pStyle w:val="Undertitel"/>
-        <w:rPr>
-          <w:lang w:val="en-US"/>
-        </w:rPr>
-      </w:pPr>
-      <w:r>
-        <w:rPr>
-          <w:lang w:val="en-US"/>
-        </w:rPr>
-        <w:t>Explorer system</w:t>
-      </w:r>
-    </w:p>
-    <w:p>
-      <w:pPr>
-        <w:rPr>
-          <w:lang w:val="en-US"/>
-        </w:rPr>
-      </w:pPr>
-      <w:r>
-        <w:rPr>
-          <w:lang w:val="en-US"/>
-        </w:rPr>
-        <w:t>Like the explorer from windows where you can browse through directories and files.</w:t>
-      </w:r>
-    </w:p>
-    <w:p>
-      <w:pPr>
-        <w:rPr>
-          <w:lang w:val="en-US"/>
-        </w:rPr>
-      </w:pPr>
-    </w:p>
-    <w:p>
-      <w:pPr>
-        <w:pStyle w:val="Overskrift1"/>
-        <w:rPr>
-          <w:lang w:val="en-US"/>
-        </w:rPr>
-      </w:pPr>
-      <w:r>
-        <w:rPr>
-          <w:lang w:val="en-US"/>
-        </w:rPr>
-        <w:lastRenderedPageBreak/>
-        <w:t>Iteration plan</w:t>
-      </w:r>
-    </w:p>
-    <w:p>
-      <w:pPr>
-        <w:pStyle w:val="Overskrift1"/>
-        <w:rPr>
-          <w:lang w:val="en-US"/>
-        </w:rPr>
-      </w:pPr>
-      <w:proofErr w:type="spellStart"/>
-      <w:r>
-        <w:rPr>
-          <w:lang w:val="en-US"/>
-        </w:rPr>
-        <w:t>Furps</w:t>
-      </w:r>
-      <w:proofErr w:type="spellEnd"/>
+    </w:p>
+    <w:p>
+      <w:pPr>
+        <w:rPr>
+          <w:lang w:val="en-US"/>
+        </w:rPr>
+      </w:pPr>
       <w:r>
         <w:rPr>
           <w:lang w:val="en-US"/>
         </w:rPr>
         <w:t>+</w:t>
       </w:r>
+    </w:p>
+    <w:p>
+      <w:pPr>
+        <w:rPr>
+          <w:lang w:val="en-US"/>
+        </w:rPr>
+      </w:pPr>
     </w:p>
     <w:p>
       <w:pPr>

</xml_diff>

<commit_message>
Testing revised word document
</commit_message>
<xml_diff>
--- a/Artifacts/Vision document.docx
+++ b/Artifacts/Vision document.docx
@@ -272,127 +272,219 @@
         </w:rPr>
         <w:t>Insert picture to document</w:t>
       </w:r>
+    </w:p>
+    <w:p>
+      <w:pPr>
+        <w:pStyle w:val="Undertitel"/>
+        <w:rPr>
+          <w:lang w:val="en-US"/>
+        </w:rPr>
+      </w:pPr>
+    </w:p>
+    <w:p>
+      <w:pPr>
+        <w:rPr>
+          <w:lang w:val="en-US"/>
+        </w:rPr>
+      </w:pPr>
+    </w:p>
+    <w:p>
+      <w:pPr>
+        <w:pStyle w:val="Overskrift1"/>
+        <w:rPr>
+          <w:lang w:val="en-US"/>
+        </w:rPr>
+      </w:pPr>
+      <w:r>
+        <w:rPr>
+          <w:lang w:val="en-US"/>
+        </w:rPr>
+        <w:t>Initial project Glossary</w:t>
+      </w:r>
+    </w:p>
+    <w:p>
+      <w:pPr>
+        <w:pStyle w:val="Undertitel"/>
+        <w:rPr>
+          <w:lang w:val="en-US"/>
+        </w:rPr>
+      </w:pPr>
+      <w:r>
+        <w:rPr>
+          <w:lang w:val="en-US"/>
+        </w:rPr>
+        <w:t>Document</w:t>
+      </w:r>
+    </w:p>
+    <w:p>
+      <w:pPr>
+        <w:rPr>
+          <w:lang w:val="en-US"/>
+        </w:rPr>
+      </w:pPr>
+      <w:r>
+        <w:rPr>
+          <w:lang w:val="en-US"/>
+        </w:rPr>
+        <w:t>The text document the user can insert images and text into.</w:t>
+      </w:r>
+    </w:p>
+    <w:p>
+      <w:pPr>
+        <w:pStyle w:val="Undertitel"/>
+        <w:rPr>
+          <w:lang w:val="en-US"/>
+        </w:rPr>
+      </w:pPr>
+      <w:r>
+        <w:rPr>
+          <w:lang w:val="en-US"/>
+        </w:rPr>
+        <w:t>Explorer system</w:t>
+      </w:r>
+    </w:p>
+    <w:p>
+      <w:pPr>
+        <w:rPr>
+          <w:lang w:val="en-US"/>
+        </w:rPr>
+      </w:pPr>
+      <w:r>
+        <w:rPr>
+          <w:lang w:val="en-US"/>
+        </w:rPr>
+        <w:lastRenderedPageBreak/>
+        <w:t>Like the explorer from windows where you can browse through directories and files.</w:t>
+      </w:r>
+    </w:p>
+    <w:p>
+      <w:pPr>
+        <w:rPr>
+          <w:lang w:val="en-US"/>
+        </w:rPr>
+      </w:pPr>
+    </w:p>
+    <w:p>
+      <w:pPr>
+        <w:pStyle w:val="Overskrift1"/>
+        <w:rPr>
+          <w:lang w:val="en-US"/>
+        </w:rPr>
+      </w:pPr>
+      <w:r>
+        <w:rPr>
+          <w:lang w:val="en-US"/>
+        </w:rPr>
+        <w:t>Iteration plan</w:t>
+      </w:r>
+    </w:p>
+    <w:p>
+      <w:pPr>
+        <w:rPr>
+          <w:lang w:val="en-US"/>
+        </w:rPr>
+      </w:pPr>
+    </w:p>
+    <w:p>
+      <w:pPr>
+        <w:pStyle w:val="Overskrift1"/>
+        <w:rPr>
+          <w:lang w:val="en-US"/>
+        </w:rPr>
+      </w:pPr>
+      <w:r>
+        <w:rPr>
+          <w:lang w:val="en-US"/>
+        </w:rPr>
+        <w:t>Furps+</w:t>
+      </w:r>
+    </w:p>
+    <w:p>
+      <w:pPr>
+        <w:rPr>
+          <w:lang w:val="en-US"/>
+        </w:rPr>
+      </w:pPr>
+      <w:r>
+        <w:rPr>
+          <w:lang w:val="en-US"/>
+        </w:rPr>
+        <w:t>F</w:t>
+      </w:r>
+      <w:r>
+        <w:rPr>
+          <w:lang w:val="en-US"/>
+        </w:rPr>
+        <w:br/>
+        <w:t>U</w:t>
+      </w:r>
+      <w:r>
+        <w:rPr>
+          <w:lang w:val="en-US"/>
+        </w:rPr>
+        <w:br/>
+        <w:t>R</w:t>
+      </w:r>
+    </w:p>
+    <w:p>
+      <w:pPr>
+        <w:rPr>
+          <w:lang w:val="en-US"/>
+        </w:rPr>
+      </w:pPr>
+      <w:r>
+        <w:rPr>
+          <w:lang w:val="en-US"/>
+        </w:rPr>
+        <w:t>P</w:t>
+      </w:r>
+    </w:p>
+    <w:p>
+      <w:pPr>
+        <w:rPr>
+          <w:lang w:val="en-US"/>
+        </w:rPr>
+      </w:pPr>
+      <w:r>
+        <w:rPr>
+          <w:lang w:val="en-US"/>
+        </w:rPr>
+        <w:t>S</w:t>
+      </w:r>
+    </w:p>
+    <w:p>
+      <w:pPr>
+        <w:rPr>
+          <w:lang w:val="en-US"/>
+        </w:rPr>
+      </w:pPr>
+      <w:r>
+        <w:rPr>
+          <w:lang w:val="en-US"/>
+        </w:rPr>
+        <w:t xml:space="preserve">+ </w:t>
+      </w:r>
+      <w:r>
+        <w:rPr>
+          <w:lang w:val="en-US"/>
+        </w:rPr>
+        <w:br/>
+      </w:r>
+    </w:p>
+    <w:p>
+      <w:pPr>
+        <w:rPr>
+          <w:lang w:val="en-US"/>
+        </w:rPr>
+      </w:pPr>
+      <w:r>
+        <w:rPr>
+          <w:lang w:val="en-US"/>
+        </w:rPr>
+        <w:t>???</w:t>
+      </w:r>
       <w:bookmarkStart w:id="0" w:name="_GoBack"/>
       <w:bookmarkEnd w:id="0"/>
-    </w:p>
-    <w:p>
-      <w:pPr>
-        <w:pStyle w:val="Undertitel"/>
-        <w:rPr>
-          <w:lang w:val="en-US"/>
-        </w:rPr>
-      </w:pPr>
-    </w:p>
-    <w:p>
-      <w:pPr>
-        <w:rPr>
-          <w:lang w:val="en-US"/>
-        </w:rPr>
-      </w:pPr>
-    </w:p>
-    <w:p>
-      <w:pPr>
-        <w:pStyle w:val="Overskrift1"/>
-        <w:rPr>
-          <w:lang w:val="en-US"/>
-        </w:rPr>
-      </w:pPr>
-      <w:r>
-        <w:rPr>
-          <w:lang w:val="en-US"/>
-        </w:rPr>
-        <w:t>Initial project Glossary</w:t>
-      </w:r>
-    </w:p>
-    <w:p>
-      <w:pPr>
-        <w:pStyle w:val="Undertitel"/>
-        <w:rPr>
-          <w:lang w:val="en-US"/>
-        </w:rPr>
-      </w:pPr>
-      <w:r>
-        <w:rPr>
-          <w:lang w:val="en-US"/>
-        </w:rPr>
-        <w:t>Document</w:t>
-      </w:r>
-    </w:p>
-    <w:p>
-      <w:pPr>
-        <w:rPr>
-          <w:lang w:val="en-US"/>
-        </w:rPr>
-      </w:pPr>
-      <w:r>
-        <w:rPr>
-          <w:lang w:val="en-US"/>
-        </w:rPr>
-        <w:t>The text document the user can insert images and text into.</w:t>
-      </w:r>
-    </w:p>
-    <w:p>
-      <w:pPr>
-        <w:pStyle w:val="Undertitel"/>
-        <w:rPr>
-          <w:lang w:val="en-US"/>
-        </w:rPr>
-      </w:pPr>
-      <w:r>
-        <w:rPr>
-          <w:lang w:val="en-US"/>
-        </w:rPr>
-        <w:t>Explorer system</w:t>
-      </w:r>
-    </w:p>
-    <w:p>
-      <w:pPr>
-        <w:rPr>
-          <w:lang w:val="en-US"/>
-        </w:rPr>
-      </w:pPr>
-      <w:r>
-        <w:rPr>
-          <w:lang w:val="en-US"/>
-        </w:rPr>
-        <w:lastRenderedPageBreak/>
-        <w:t>Like the explorer from windows where you can browse through directories and files.</w:t>
-      </w:r>
-    </w:p>
-    <w:p>
-      <w:pPr>
-        <w:rPr>
-          <w:lang w:val="en-US"/>
-        </w:rPr>
-      </w:pPr>
-    </w:p>
-    <w:p>
-      <w:pPr>
-        <w:pStyle w:val="Overskrift1"/>
-        <w:rPr>
-          <w:lang w:val="en-US"/>
-        </w:rPr>
-      </w:pPr>
-      <w:r>
-        <w:rPr>
-          <w:lang w:val="en-US"/>
-        </w:rPr>
-        <w:t>Iteration plan</w:t>
-      </w:r>
-    </w:p>
-    <w:p>
-      <w:pPr>
-        <w:pStyle w:val="Overskrift1"/>
-        <w:rPr>
-          <w:lang w:val="en-US"/>
-        </w:rPr>
-      </w:pPr>
-      <w:r>
-        <w:rPr>
-          <w:lang w:val="en-US"/>
-        </w:rPr>
-        <w:t>Furps+</w:t>
-      </w:r>
     </w:p>
     <w:p>
       <w:pPr>

</xml_diff>

<commit_message>
Added FURPS headlines to vision doc
</commit_message>
<xml_diff>
--- a/Artifacts/Vision document.docx
+++ b/Artifacts/Vision document.docx
@@ -337,240 +337,266 @@
           <w:lang w:val="en-US"/>
         </w:rPr>
       </w:pPr>
+    </w:p>
+    <w:p>
+      <w:pPr>
+        <w:pStyle w:val="Overskrift1"/>
+        <w:rPr>
+          <w:lang w:val="en-US"/>
+        </w:rPr>
+      </w:pPr>
+      <w:r>
+        <w:rPr>
+          <w:lang w:val="en-US"/>
+        </w:rPr>
+        <w:t>Initial project Glossary</w:t>
+      </w:r>
+    </w:p>
+    <w:p>
+      <w:pPr>
+        <w:pStyle w:val="Undertitel"/>
+        <w:rPr>
+          <w:lang w:val="en-US"/>
+        </w:rPr>
+      </w:pPr>
+      <w:r>
+        <w:rPr>
+          <w:lang w:val="en-US"/>
+        </w:rPr>
+        <w:t>Document</w:t>
+      </w:r>
+    </w:p>
+    <w:p>
+      <w:pPr>
+        <w:rPr>
+          <w:lang w:val="en-US"/>
+        </w:rPr>
+      </w:pPr>
+      <w:r>
+        <w:rPr>
+          <w:lang w:val="en-US"/>
+        </w:rPr>
+        <w:t>The text document the user can insert images and text into.</w:t>
+      </w:r>
+    </w:p>
+    <w:p>
+      <w:pPr>
+        <w:pStyle w:val="Undertitel"/>
+        <w:rPr>
+          <w:lang w:val="en-US"/>
+        </w:rPr>
+      </w:pPr>
+      <w:r>
+        <w:rPr>
+          <w:lang w:val="en-US"/>
+        </w:rPr>
+        <w:t>Explorer system</w:t>
+      </w:r>
+    </w:p>
+    <w:p>
+      <w:pPr>
+        <w:rPr>
+          <w:lang w:val="en-US"/>
+        </w:rPr>
+      </w:pPr>
+      <w:r>
+        <w:rPr>
+          <w:lang w:val="en-US"/>
+        </w:rPr>
+        <w:t>Like the explorer from windows where you can browse through directories and files.</w:t>
+      </w:r>
+    </w:p>
+    <w:p>
+      <w:pPr>
+        <w:rPr>
+          <w:lang w:val="en-US"/>
+        </w:rPr>
+      </w:pPr>
+    </w:p>
+    <w:p>
+      <w:pPr>
+        <w:pStyle w:val="Overskrift1"/>
+        <w:rPr>
+          <w:lang w:val="en-US"/>
+        </w:rPr>
+      </w:pPr>
+      <w:r>
+        <w:rPr>
+          <w:lang w:val="en-US"/>
+        </w:rPr>
+        <w:t>Iteration plan</w:t>
+      </w:r>
+    </w:p>
+    <w:p>
+      <w:pPr>
+        <w:pStyle w:val="Overskrift1"/>
+        <w:rPr>
+          <w:lang w:val="en-US"/>
+        </w:rPr>
+      </w:pPr>
+      <w:proofErr w:type="spellStart"/>
+      <w:r>
+        <w:rPr>
+          <w:lang w:val="en-US"/>
+        </w:rPr>
+        <w:t>Furps</w:t>
+      </w:r>
+      <w:proofErr w:type="spellEnd"/>
+      <w:r>
+        <w:rPr>
+          <w:lang w:val="en-US"/>
+        </w:rPr>
+        <w:t>+</w:t>
+      </w:r>
+    </w:p>
+    <w:p>
+      <w:pPr>
+        <w:pStyle w:val="Undertitel"/>
+        <w:rPr>
+          <w:lang w:val="en-US"/>
+        </w:rPr>
+      </w:pPr>
+      <w:r>
+        <w:rPr>
+          <w:lang w:val="en-US"/>
+        </w:rPr>
+        <w:t>Functional</w:t>
+      </w:r>
       <w:bookmarkStart w:id="0" w:name="_GoBack"/>
       <w:bookmarkEnd w:id="0"/>
     </w:p>
     <w:p>
       <w:pPr>
-        <w:pStyle w:val="Overskrift1"/>
-        <w:rPr>
-          <w:lang w:val="en-US"/>
-        </w:rPr>
-      </w:pPr>
-      <w:r>
-        <w:rPr>
-          <w:lang w:val="en-US"/>
-        </w:rPr>
-        <w:t>Initial project Glossary</w:t>
-      </w:r>
-    </w:p>
-    <w:p>
-      <w:pPr>
-        <w:pStyle w:val="Undertitel"/>
-        <w:rPr>
-          <w:lang w:val="en-US"/>
-        </w:rPr>
-      </w:pPr>
-      <w:r>
-        <w:rPr>
-          <w:lang w:val="en-US"/>
-        </w:rPr>
-        <w:t>Document</w:t>
-      </w:r>
-    </w:p>
-    <w:p>
-      <w:pPr>
-        <w:rPr>
-          <w:lang w:val="en-US"/>
-        </w:rPr>
-      </w:pPr>
-      <w:r>
-        <w:rPr>
-          <w:lang w:val="en-US"/>
-        </w:rPr>
-        <w:t>The text document the user can insert images and text into.</w:t>
-      </w:r>
-    </w:p>
-    <w:p>
-      <w:pPr>
-        <w:pStyle w:val="Undertitel"/>
-        <w:rPr>
-          <w:lang w:val="en-US"/>
-        </w:rPr>
-      </w:pPr>
-      <w:r>
-        <w:rPr>
-          <w:lang w:val="en-US"/>
-        </w:rPr>
-        <w:t>Explorer system</w:t>
-      </w:r>
-    </w:p>
-    <w:p>
-      <w:pPr>
-        <w:rPr>
-          <w:lang w:val="en-US"/>
-        </w:rPr>
-      </w:pPr>
-      <w:r>
-        <w:rPr>
-          <w:lang w:val="en-US"/>
-        </w:rPr>
-        <w:t>Like the explorer from windows where you can browse through directories and files.</w:t>
-      </w:r>
-    </w:p>
-    <w:p>
-      <w:pPr>
-        <w:rPr>
-          <w:lang w:val="en-US"/>
-        </w:rPr>
-      </w:pPr>
-    </w:p>
-    <w:p>
-      <w:pPr>
-        <w:pStyle w:val="Overskrift1"/>
-        <w:rPr>
-          <w:lang w:val="en-US"/>
-        </w:rPr>
-      </w:pPr>
-      <w:r>
-        <w:rPr>
-          <w:lang w:val="en-US"/>
-        </w:rPr>
-        <w:t>Iteration plan</w:t>
-      </w:r>
-    </w:p>
-    <w:p>
-      <w:pPr>
-        <w:rPr>
-          <w:lang w:val="en-US"/>
-        </w:rPr>
-      </w:pPr>
-      <w:r>
-        <w:rPr>
-          <w:lang w:val="en-US"/>
-        </w:rPr>
-        <w:t>No iteration done tomorrow, Chinese way.</w:t>
-      </w:r>
-    </w:p>
-    <w:p>
-      <w:pPr>
-        <w:pStyle w:val="Overskrift1"/>
-        <w:rPr>
-          <w:lang w:val="en-US"/>
-        </w:rPr>
-      </w:pPr>
-      <w:proofErr w:type="spellStart"/>
-      <w:r>
-        <w:rPr>
-          <w:lang w:val="en-US"/>
-        </w:rPr>
-        <w:t>Furps</w:t>
-      </w:r>
-      <w:proofErr w:type="spellEnd"/>
-      <w:r>
-        <w:rPr>
-          <w:lang w:val="en-US"/>
-        </w:rPr>
-        <w:t>+</w:t>
-      </w:r>
-    </w:p>
-    <w:p>
-      <w:pPr>
-        <w:rPr>
-          <w:lang w:val="en-US"/>
-        </w:rPr>
-      </w:pPr>
-      <w:proofErr w:type="spellStart"/>
-      <w:r>
-        <w:rPr>
-          <w:lang w:val="en-US"/>
-        </w:rPr>
-        <w:t>Blaa</w:t>
-      </w:r>
-      <w:proofErr w:type="spellEnd"/>
-      <w:r>
-        <w:rPr>
-          <w:lang w:val="en-US"/>
-        </w:rPr>
-        <w:t xml:space="preserve"> </w:t>
-      </w:r>
-      <w:proofErr w:type="spellStart"/>
-      <w:r>
-        <w:rPr>
-          <w:lang w:val="en-US"/>
-        </w:rPr>
-        <w:t>fuurps</w:t>
-      </w:r>
-      <w:proofErr w:type="spellEnd"/>
-      <w:r>
-        <w:rPr>
-          <w:lang w:val="en-US"/>
-        </w:rPr>
-        <w:t xml:space="preserve"> very good</w:t>
-      </w:r>
-    </w:p>
-    <w:p>
-      <w:pPr>
-        <w:rPr>
-          <w:lang w:val="en-US"/>
-        </w:rPr>
-      </w:pPr>
-      <w:r>
-        <w:rPr>
-          <w:lang w:val="en-US"/>
-        </w:rPr>
-        <w:t xml:space="preserve">More </w:t>
-      </w:r>
-      <w:proofErr w:type="spellStart"/>
-      <w:r>
-        <w:rPr>
-          <w:lang w:val="en-US"/>
-        </w:rPr>
-        <w:t>furps</w:t>
-      </w:r>
-      <w:proofErr w:type="spellEnd"/>
-    </w:p>
-    <w:p>
-      <w:pPr>
-        <w:rPr>
-          <w:lang w:val="en-US"/>
-        </w:rPr>
-      </w:pPr>
-      <w:r>
-        <w:rPr>
-          <w:lang w:val="en-US"/>
-        </w:rPr>
-        <w:t>R</w:t>
-      </w:r>
-    </w:p>
-    <w:p>
-      <w:pPr>
-        <w:rPr>
-          <w:lang w:val="en-US"/>
-        </w:rPr>
-      </w:pPr>
-      <w:r>
-        <w:rPr>
-          <w:lang w:val="en-US"/>
-        </w:rPr>
-        <w:t>P</w:t>
-      </w:r>
-    </w:p>
-    <w:p>
-      <w:pPr>
-        <w:rPr>
-          <w:lang w:val="en-US"/>
-        </w:rPr>
-      </w:pPr>
-      <w:r>
-        <w:rPr>
-          <w:lang w:val="en-US"/>
-        </w:rPr>
-        <w:t>S</w:t>
-      </w:r>
-    </w:p>
-    <w:p>
-      <w:pPr>
-        <w:rPr>
-          <w:lang w:val="en-US"/>
-        </w:rPr>
-      </w:pPr>
-      <w:r>
-        <w:rPr>
-          <w:lang w:val="en-US"/>
-        </w:rPr>
-        <w:t>+</w:t>
-      </w:r>
+        <w:pStyle w:val="Undertitel"/>
+        <w:rPr>
+          <w:lang w:val="en-US"/>
+        </w:rPr>
+      </w:pPr>
+      <w:r>
+        <w:rPr>
+          <w:lang w:val="en-US"/>
+        </w:rPr>
+        <w:t>Usability</w:t>
+      </w:r>
+    </w:p>
+    <w:p>
+      <w:pPr>
+        <w:pStyle w:val="Undertitel"/>
+        <w:rPr>
+          <w:lang w:val="en-US"/>
+        </w:rPr>
+      </w:pPr>
+      <w:r>
+        <w:rPr>
+          <w:lang w:val="en-US"/>
+        </w:rPr>
+        <w:t>Reliability</w:t>
+      </w:r>
+    </w:p>
+    <w:p>
+      <w:pPr>
+        <w:pStyle w:val="Undertitel"/>
+        <w:rPr>
+          <w:lang w:val="en-US"/>
+        </w:rPr>
+      </w:pPr>
+      <w:r>
+        <w:rPr>
+          <w:lang w:val="en-US"/>
+        </w:rPr>
+        <w:t>Performance</w:t>
+      </w:r>
+    </w:p>
+    <w:p>
+      <w:pPr>
+        <w:pStyle w:val="Undertitel"/>
+        <w:rPr>
+          <w:lang w:val="en-US"/>
+        </w:rPr>
+      </w:pPr>
+      <w:r>
+        <w:rPr>
+          <w:lang w:val="en-US"/>
+        </w:rPr>
+        <w:t>Supportability</w:t>
+      </w:r>
+    </w:p>
+    <w:p>
+      <w:pPr>
+        <w:pStyle w:val="Undertitel"/>
+        <w:rPr>
+          <w:lang w:val="en-US"/>
+        </w:rPr>
+      </w:pPr>
+      <w:r>
+        <w:rPr>
+          <w:lang w:val="en-US"/>
+        </w:rPr>
+        <w:t>Implementation</w:t>
+      </w:r>
+    </w:p>
+    <w:p>
+      <w:pPr>
+        <w:pStyle w:val="Undertitel"/>
+        <w:rPr>
+          <w:lang w:val="en-US"/>
+        </w:rPr>
+      </w:pPr>
+      <w:r>
+        <w:rPr>
+          <w:lang w:val="en-US"/>
+        </w:rPr>
+        <w:t>Interfaces</w:t>
+      </w:r>
+    </w:p>
+    <w:p>
+      <w:pPr>
+        <w:pStyle w:val="Undertitel"/>
+        <w:rPr>
+          <w:lang w:val="en-US"/>
+        </w:rPr>
+      </w:pPr>
+      <w:r>
+        <w:rPr>
+          <w:lang w:val="en-US"/>
+        </w:rPr>
+        <w:t>Operations</w:t>
+      </w:r>
+    </w:p>
+    <w:p>
+      <w:pPr>
+        <w:pStyle w:val="Undertitel"/>
+        <w:rPr>
+          <w:lang w:val="en-US"/>
+        </w:rPr>
+      </w:pPr>
+      <w:r>
+        <w:rPr>
+          <w:lang w:val="en-US"/>
+        </w:rPr>
+        <w:t>Packaging</w:t>
+      </w:r>
+    </w:p>
+    <w:p>
+      <w:pPr>
+        <w:pStyle w:val="Undertitel"/>
+        <w:rPr>
+          <w:lang w:val="en-US"/>
+        </w:rPr>
+      </w:pPr>
+      <w:r>
+        <w:rPr>
+          <w:lang w:val="en-US"/>
+        </w:rPr>
+        <w:t>Legal</w:t>
+      </w:r>
+    </w:p>
+    <w:p>
+      <w:pPr>
+        <w:rPr>
+          <w:lang w:val="en-US"/>
+        </w:rPr>
+      </w:pPr>
     </w:p>
     <w:p>
       <w:pPr>
@@ -1702,7 +1728,7 @@
 </file>
 
 <file path=customXml/itemProps1.xml><?xml version="1.0" encoding="utf-8"?>
-<ds:datastoreItem xmlns:ds="http://schemas.openxmlformats.org/officeDocument/2006/customXml" ds:itemID="{1C3A731E-60C6-478A-8B6A-E20DA58DCBBE}">
+<ds:datastoreItem xmlns:ds="http://schemas.openxmlformats.org/officeDocument/2006/customXml" ds:itemID="{87A24022-9F69-4E0B-BE2D-4B35A69E66EE}">
   <ds:schemaRefs>
     <ds:schemaRef ds:uri="http://schemas.openxmlformats.org/officeDocument/2006/bibliography"/>
   </ds:schemaRefs>

</xml_diff>

<commit_message>
same as before now with file added (oops)
</commit_message>
<xml_diff>
--- a/Artifacts/Vision document.docx
+++ b/Artifacts/Vision document.docx
@@ -125,47 +125,11 @@
           <w:lang w:val="en-US"/>
         </w:rPr>
       </w:pPr>
-      <w:proofErr w:type="spellStart"/>
-      <w:r>
-        <w:rPr>
-          <w:lang w:val="en-US"/>
-        </w:rPr>
-        <w:t>Bla</w:t>
-      </w:r>
-      <w:proofErr w:type="spellEnd"/>
-      <w:r>
-        <w:rPr>
-          <w:lang w:val="en-US"/>
-        </w:rPr>
-        <w:t xml:space="preserve"> </w:t>
-      </w:r>
-      <w:proofErr w:type="spellStart"/>
-      <w:r>
-        <w:rPr>
-          <w:lang w:val="en-US"/>
-        </w:rPr>
-        <w:t>bla</w:t>
-      </w:r>
-      <w:proofErr w:type="spellEnd"/>
-      <w:r>
-        <w:rPr>
-          <w:lang w:val="en-US"/>
-        </w:rPr>
-        <w:t xml:space="preserve"> </w:t>
-      </w:r>
-      <w:proofErr w:type="spellStart"/>
-      <w:r>
-        <w:rPr>
-          <w:lang w:val="en-US"/>
-        </w:rPr>
-        <w:t>bla</w:t>
-      </w:r>
-      <w:proofErr w:type="spellEnd"/>
-      <w:r>
-        <w:rPr>
-          <w:lang w:val="en-US"/>
-        </w:rPr>
-        <w:t xml:space="preserve"> &lt;short text describing the use case goes here&gt;</w:t>
+      <w:r>
+        <w:rPr>
+          <w:lang w:val="en-US"/>
+        </w:rPr>
+        <w:t>Bla bla bla &lt;short text describing the use case goes here&gt;</w:t>
       </w:r>
     </w:p>
     <w:p>
@@ -198,21 +162,7 @@
         <w:rPr>
           <w:lang w:val="en-US"/>
         </w:rPr>
-        <w:t xml:space="preserve">Equally </w:t>
-      </w:r>
-      <w:proofErr w:type="spellStart"/>
-      <w:r>
-        <w:rPr>
-          <w:lang w:val="en-US"/>
-        </w:rPr>
-        <w:t>bla</w:t>
-      </w:r>
-      <w:proofErr w:type="spellEnd"/>
-      <w:r>
-        <w:rPr>
-          <w:lang w:val="en-US"/>
-        </w:rPr>
-        <w:t xml:space="preserve"> </w:t>
+        <w:t>Equally bla</w:t>
       </w:r>
     </w:p>
     <w:p>
@@ -434,19 +384,11 @@
           <w:lang w:val="en-US"/>
         </w:rPr>
       </w:pPr>
-      <w:proofErr w:type="spellStart"/>
-      <w:r>
-        <w:rPr>
-          <w:lang w:val="en-US"/>
-        </w:rPr>
-        <w:t>Furps</w:t>
-      </w:r>
-      <w:proofErr w:type="spellEnd"/>
-      <w:r>
-        <w:rPr>
-          <w:lang w:val="en-US"/>
-        </w:rPr>
-        <w:t>+</w:t>
+      <w:r>
+        <w:rPr>
+          <w:lang w:val="en-US"/>
+        </w:rPr>
+        <w:t>Furps+</w:t>
       </w:r>
     </w:p>
     <w:p>
@@ -462,6 +404,13 @@
         </w:rPr>
         <w:t>Functional</w:t>
       </w:r>
+    </w:p>
+    <w:p>
+      <w:pPr>
+        <w:rPr>
+          <w:lang w:val="en-US"/>
+        </w:rPr>
+      </w:pPr>
       <w:bookmarkStart w:id="0" w:name="_GoBack"/>
       <w:bookmarkEnd w:id="0"/>
     </w:p>
@@ -1728,7 +1677,7 @@
 </file>
 
 <file path=customXml/itemProps1.xml><?xml version="1.0" encoding="utf-8"?>
-<ds:datastoreItem xmlns:ds="http://schemas.openxmlformats.org/officeDocument/2006/customXml" ds:itemID="{87A24022-9F69-4E0B-BE2D-4B35A69E66EE}">
+<ds:datastoreItem xmlns:ds="http://schemas.openxmlformats.org/officeDocument/2006/customXml" ds:itemID="{8C66E6D9-6202-434A-B679-E56BF95FB515}">
   <ds:schemaRefs>
     <ds:schemaRef ds:uri="http://schemas.openxmlformats.org/officeDocument/2006/bibliography"/>
   </ds:schemaRefs>

</xml_diff>